<commit_message>
update hal persetujuan dospem
</commit_message>
<xml_diff>
--- a/Hardcover/Berkas/3 Halaman Persetujuan Hard Cover.docx
+++ b/Hardcover/Berkas/3 Halaman Persetujuan Hard Cover.docx
@@ -596,16 +596,9 @@
         <w:rPr>
           <w:b/>
           <w:bCs/>
-        </w:rPr>
-      </w:pPr>
-      <w:r>
-        <w:rPr>
-          <w:b/>
-          <w:bCs/>
-          <w:u w:val="single"/>
-        </w:rPr>
-        <w:t>Derwin Suhartono, S.Kom., M.T</w:t>
-      </w:r>
+          <w:lang w:val="id-ID"/>
+        </w:rPr>
+      </w:pPr>
       <w:r>
         <w:rPr>
           <w:b/>
@@ -613,25 +606,20 @@
           <w:u w:val="single"/>
           <w:lang w:val="id-ID"/>
         </w:rPr>
-        <w:t>.</w:t>
+        <w:t>Fredy Purnomo, S.Kom., M.Kom</w:t>
       </w:r>
       <w:bookmarkStart w:id="0" w:name="_GoBack"/>
       <w:bookmarkEnd w:id="0"/>
-      <w:r>
-        <w:rPr>
-          <w:b/>
-          <w:bCs/>
-          <w:u w:val="single"/>
-        </w:rPr>
-        <w:t>I</w:t>
-      </w:r>
-    </w:p>
-    <w:p>
-      <w:pPr>
-        <w:pStyle w:val="Default"/>
-        <w:spacing w:line="360" w:lineRule="auto"/>
-        <w:contextualSpacing/>
-        <w:jc w:val="center"/>
+    </w:p>
+    <w:p>
+      <w:pPr>
+        <w:pStyle w:val="Default"/>
+        <w:spacing w:line="360" w:lineRule="auto"/>
+        <w:contextualSpacing/>
+        <w:jc w:val="center"/>
+        <w:rPr>
+          <w:lang w:val="id-ID"/>
+        </w:rPr>
       </w:pPr>
       <w:r>
         <w:rPr>
@@ -645,7 +633,15 @@
           <w:b/>
           <w:bCs/>
         </w:rPr>
-        <w:t>Computer Science Program</w:t>
+        <w:t xml:space="preserve">Computer Science </w:t>
+      </w:r>
+      <w:r>
+        <w:rPr>
+          <w:b/>
+          <w:bCs/>
+          <w:lang w:val="id-ID"/>
+        </w:rPr>
+        <w:t>Department</w:t>
       </w:r>
     </w:p>
     <w:p>

</xml_diff>